<commit_message>
Images, Success Plan, 211 starter book
</commit_message>
<xml_diff>
--- a/090/Academic Success Plan.docx
+++ b/090/Academic Success Plan.docx
@@ -1,6 +1,6 @@
 
 <file path=word/document.xml><?xml version="1.0" encoding="utf-8"?>
-<w:document xmlns:wpc="http://schemas.microsoft.com/office/word/2010/wordprocessingCanvas" xmlns:cx="http://schemas.microsoft.com/office/drawing/2014/chartex" xmlns:cx1="http://schemas.microsoft.com/office/drawing/2015/9/8/chartex" xmlns:cx2="http://schemas.microsoft.com/office/drawing/2015/10/21/chartex" xmlns:cx3="http://schemas.microsoft.com/office/drawing/2016/5/9/chartex" xmlns:cx4="http://schemas.microsoft.com/office/drawing/2016/5/10/chartex" xmlns:cx5="http://schemas.microsoft.com/office/drawing/2016/5/11/chartex" xmlns:cx6="http://schemas.microsoft.com/office/drawing/2016/5/12/chartex" xmlns:cx7="http://schemas.microsoft.com/office/drawing/2016/5/13/chartex" xmlns:cx8="http://schemas.microsoft.com/office/drawing/2016/5/14/chartex" xmlns:mc="http://schemas.openxmlformats.org/markup-compatibility/2006" xmlns:aink="http://schemas.microsoft.com/office/drawing/2016/ink" xmlns:am3d="http://schemas.microsoft.com/office/drawing/2017/model3d" xmlns:o="urn:schemas-microsoft-com:office:office" xmlns:r="http://schemas.openxmlformats.org/officeDocument/2006/relationships" xmlns:m="http://schemas.openxmlformats.org/officeDocument/2006/math" xmlns:v="urn:schemas-microsoft-com:vml" xmlns:wp14="http://schemas.microsoft.com/office/word/2010/wordprocessingDrawing" xmlns:wp="http://schemas.openxmlformats.org/drawingml/2006/wordprocessingDrawing" xmlns:w10="urn:schemas-microsoft-com:office:word" xmlns:w="http://schemas.openxmlformats.org/wordprocessingml/2006/main" xmlns:w14="http://schemas.microsoft.com/office/word/2010/wordml" xmlns:w15="http://schemas.microsoft.com/office/word/2012/wordml" xmlns:w16cid="http://schemas.microsoft.com/office/word/2016/wordml/cid" xmlns:w16se="http://schemas.microsoft.com/office/word/2015/wordml/symex" xmlns:wpg="http://schemas.microsoft.com/office/word/2010/wordprocessingGroup" xmlns:wpi="http://schemas.microsoft.com/office/word/2010/wordprocessingInk" xmlns:wne="http://schemas.microsoft.com/office/word/2006/wordml" xmlns:wps="http://schemas.microsoft.com/office/word/2010/wordprocessingShape" mc:Ignorable="w14 w15 w16se w16cid wp14">
+<w:document xmlns:wpc="http://schemas.microsoft.com/office/word/2010/wordprocessingCanvas" xmlns:cx="http://schemas.microsoft.com/office/drawing/2014/chartex" xmlns:cx1="http://schemas.microsoft.com/office/drawing/2015/9/8/chartex" xmlns:cx2="http://schemas.microsoft.com/office/drawing/2015/10/21/chartex" xmlns:cx3="http://schemas.microsoft.com/office/drawing/2016/5/9/chartex" xmlns:cx4="http://schemas.microsoft.com/office/drawing/2016/5/10/chartex" xmlns:cx5="http://schemas.microsoft.com/office/drawing/2016/5/11/chartex" xmlns:cx6="http://schemas.microsoft.com/office/drawing/2016/5/12/chartex" xmlns:cx7="http://schemas.microsoft.com/office/drawing/2016/5/13/chartex" xmlns:cx8="http://schemas.microsoft.com/office/drawing/2016/5/14/chartex" xmlns:mc="http://schemas.openxmlformats.org/markup-compatibility/2006" xmlns:aink="http://schemas.microsoft.com/office/drawing/2016/ink" xmlns:am3d="http://schemas.microsoft.com/office/drawing/2017/model3d" xmlns:o="urn:schemas-microsoft-com:office:office" xmlns:oel="http://schemas.microsoft.com/office/2019/extlst" xmlns:r="http://schemas.openxmlformats.org/officeDocument/2006/relationships" xmlns:m="http://schemas.openxmlformats.org/officeDocument/2006/math" xmlns:v="urn:schemas-microsoft-com:vml" xmlns:wp14="http://schemas.microsoft.com/office/word/2010/wordprocessingDrawing" xmlns:wp="http://schemas.openxmlformats.org/drawingml/2006/wordprocessingDrawing" xmlns:w10="urn:schemas-microsoft-com:office:word" xmlns:w="http://schemas.openxmlformats.org/wordprocessingml/2006/main" xmlns:w14="http://schemas.microsoft.com/office/word/2010/wordml" xmlns:w15="http://schemas.microsoft.com/office/word/2012/wordml" xmlns:w16cex="http://schemas.microsoft.com/office/word/2018/wordml/cex" xmlns:w16cid="http://schemas.microsoft.com/office/word/2016/wordml/cid" xmlns:w16="http://schemas.microsoft.com/office/word/2018/wordml" xmlns:w16du="http://schemas.microsoft.com/office/word/2023/wordml/word16du" xmlns:w16sdtdh="http://schemas.microsoft.com/office/word/2020/wordml/sdtdatahash" xmlns:w16se="http://schemas.microsoft.com/office/word/2015/wordml/symex" xmlns:wpg="http://schemas.microsoft.com/office/word/2010/wordprocessingGroup" xmlns:wpi="http://schemas.microsoft.com/office/word/2010/wordprocessingInk" xmlns:wne="http://schemas.microsoft.com/office/word/2006/wordml" xmlns:wps="http://schemas.microsoft.com/office/word/2010/wordprocessingShape" mc:Ignorable="w14 w15 w16se w16cid w16 w16cex w16sdtdh w16du wp14">
   <w:body>
     <w:p>
       <w:pPr>
@@ -96,7 +96,19 @@
         <w:rPr>
           <w:rFonts w:eastAsia="Times New Roman" w:cstheme="minorHAnsi"/>
         </w:rPr>
-        <w:t xml:space="preserve">This worksheet is designed to help you develop a plan for success this quarter. Be honest with yourself about the commitment and effort you are willing to invest so that you can develop a plan that is achievable and workable for you. </w:t>
+        <w:t xml:space="preserve">This worksheet is designed to help you develop a plan for </w:t>
+      </w:r>
+      <w:r>
+        <w:rPr>
+          <w:rFonts w:eastAsia="Times New Roman" w:cstheme="minorHAnsi"/>
+        </w:rPr>
+        <w:t xml:space="preserve">academic </w:t>
+      </w:r>
+      <w:r>
+        <w:rPr>
+          <w:rFonts w:eastAsia="Times New Roman" w:cstheme="minorHAnsi"/>
+        </w:rPr>
+        <w:t xml:space="preserve">success. Be honest with yourself about the commitment and effort you are willing to invest so that you can develop a plan that is achievable and workable for you. </w:t>
       </w:r>
       <w:r>
         <w:rPr>
@@ -323,13 +335,7 @@
         <w:rPr>
           <w:rFonts w:eastAsia="Times New Roman" w:cstheme="minorHAnsi"/>
         </w:rPr>
-        <w:t xml:space="preserve">In reviewing your academic </w:t>
-      </w:r>
-      <w:r>
-        <w:rPr>
-          <w:rFonts w:eastAsia="Times New Roman" w:cstheme="minorHAnsi"/>
-        </w:rPr>
-        <w:t>history</w:t>
+        <w:t>In reviewing your academic history</w:t>
       </w:r>
       <w:r>
         <w:rPr>
@@ -1302,7 +1308,13 @@
     <w:p/>
     <w:p>
       <w:r>
-        <w:t>Choose three of the obstacles you identified above and identify possible solutions.</w:t>
+        <w:t xml:space="preserve">Choose </w:t>
+      </w:r>
+      <w:r>
+        <w:t>2-3</w:t>
+      </w:r>
+      <w:r>
+        <w:t xml:space="preserve"> of the obstacles you identified above and identify possible solutions.</w:t>
       </w:r>
       <w:r>
         <w:br/>
@@ -1913,7 +1925,25 @@
             <w:sz w:val="20"/>
             <w:szCs w:val="20"/>
           </w:rPr>
-          <w:t>shoreline.edu/advising/</w:t>
+          <w:t>shoreline.edu/</w:t>
+        </w:r>
+        <w:r>
+          <w:rPr>
+            <w:rStyle w:val="Hyperlink"/>
+            <w:rFonts w:eastAsia="Times New Roman" w:cstheme="minorHAnsi"/>
+            <w:sz w:val="20"/>
+            <w:szCs w:val="20"/>
+          </w:rPr>
+          <w:t>a</w:t>
+        </w:r>
+        <w:r>
+          <w:rPr>
+            <w:rStyle w:val="Hyperlink"/>
+            <w:rFonts w:eastAsia="Times New Roman" w:cstheme="minorHAnsi"/>
+            <w:sz w:val="20"/>
+            <w:szCs w:val="20"/>
+          </w:rPr>
+          <w:t>dvising/</w:t>
         </w:r>
       </w:hyperlink>
       <w:r>
@@ -1958,9 +1988,12 @@
             <w:sz w:val="20"/>
             <w:szCs w:val="20"/>
           </w:rPr>
-          <w:t>shoreline.edu/apply-and-aid/learning-support-centers/tutoring.aspx</w:t>
+          <w:t>shoreline.edu/student-learning-center/</w:t>
         </w:r>
       </w:hyperlink>
+      <w:r>
+        <w:t xml:space="preserve">  </w:t>
+      </w:r>
       <w:r>
         <w:rPr>
           <w:rFonts w:eastAsia="Times New Roman" w:cstheme="minorHAnsi"/>
@@ -1993,7 +2026,23 @@
           <w:sz w:val="20"/>
           <w:szCs w:val="20"/>
         </w:rPr>
-        <w:t xml:space="preserve">I will meet with someone in Disability Services to find out about accommodations </w:t>
+        <w:t xml:space="preserve">I will meet with someone in </w:t>
+      </w:r>
+      <w:r>
+        <w:rPr>
+          <w:rFonts w:eastAsia="Times New Roman" w:cstheme="minorHAnsi"/>
+          <w:sz w:val="20"/>
+          <w:szCs w:val="20"/>
+        </w:rPr>
+        <w:t>Accessibility</w:t>
+      </w:r>
+      <w:r>
+        <w:rPr>
+          <w:rFonts w:eastAsia="Times New Roman" w:cstheme="minorHAnsi"/>
+          <w:sz w:val="20"/>
+          <w:szCs w:val="20"/>
+        </w:rPr>
+        <w:t xml:space="preserve"> Services to find out about accommodations </w:t>
       </w:r>
       <w:hyperlink r:id="rId8" w:history="1">
         <w:r>
@@ -2003,7 +2052,25 @@
             <w:sz w:val="20"/>
             <w:szCs w:val="20"/>
           </w:rPr>
-          <w:t>shoreline.edu/</w:t>
+          <w:t>shoreline</w:t>
+        </w:r>
+        <w:r>
+          <w:rPr>
+            <w:rStyle w:val="Hyperlink"/>
+            <w:rFonts w:eastAsia="Times New Roman" w:cstheme="minorHAnsi"/>
+            <w:sz w:val="20"/>
+            <w:szCs w:val="20"/>
+          </w:rPr>
+          <w:t>.</w:t>
+        </w:r>
+        <w:r>
+          <w:rPr>
+            <w:rStyle w:val="Hyperlink"/>
+            <w:rFonts w:eastAsia="Times New Roman" w:cstheme="minorHAnsi"/>
+            <w:sz w:val="20"/>
+            <w:szCs w:val="20"/>
+          </w:rPr>
+          <w:t>edu/</w:t>
         </w:r>
         <w:proofErr w:type="spellStart"/>
         <w:r>
@@ -2073,13 +2140,19 @@
         <w:r>
           <w:rPr>
             <w:rStyle w:val="Hyperlink"/>
-            <w:rFonts w:eastAsia="Times New Roman" w:cstheme="minorHAnsi"/>
-            <w:sz w:val="20"/>
-            <w:szCs w:val="20"/>
+            <w:sz w:val="21"/>
+            <w:szCs w:val="21"/>
           </w:rPr>
-          <w:t>shoreline.edu/apply-and-aid/financial-aid/</w:t>
+          <w:t>shoreline.edu/apply-and-aid/funding-and-aid/financial-aid/</w:t>
         </w:r>
       </w:hyperlink>
+      <w:r>
+        <w:rPr>
+          <w:sz w:val="21"/>
+          <w:szCs w:val="21"/>
+        </w:rPr>
+        <w:t xml:space="preserve"> </w:t>
+      </w:r>
     </w:p>
     <w:p>
       <w:pPr>
@@ -2130,7 +2203,19 @@
         <w:rPr>
           <w:rFonts w:eastAsia="Times New Roman" w:cstheme="minorHAnsi"/>
         </w:rPr>
-        <w:t>set a SMART goal for this quarter. Post it somewhere to keep yourself accountable and let me know as well so that I can help keep you accountable and on track.</w:t>
+        <w:t xml:space="preserve">set a SMART goal for </w:t>
+      </w:r>
+      <w:r>
+        <w:rPr>
+          <w:rFonts w:eastAsia="Times New Roman" w:cstheme="minorHAnsi"/>
+        </w:rPr>
+        <w:t>the end of the</w:t>
+      </w:r>
+      <w:r>
+        <w:rPr>
+          <w:rFonts w:eastAsia="Times New Roman" w:cstheme="minorHAnsi"/>
+        </w:rPr>
+        <w:t xml:space="preserve"> quarter. Post it somewhere to keep yourself accountable and let me know as well so that I can help keep you accountable and on track.</w:t>
       </w:r>
       <w:r>
         <w:rPr>
@@ -2214,6 +2299,16 @@
                 <w:sz w:val="20"/>
                 <w:szCs w:val="21"/>
               </w:rPr>
+              <w:t xml:space="preserve">e.g., </w:t>
+            </w:r>
+            <w:r>
+              <w:rPr>
+                <w:rFonts w:eastAsia="Times New Roman" w:cstheme="minorHAnsi"/>
+                <w:i/>
+                <w:iCs/>
+                <w:sz w:val="20"/>
+                <w:szCs w:val="21"/>
+              </w:rPr>
               <w:t xml:space="preserve">I will study/practice </w:t>
             </w:r>
             <w:r>
@@ -2296,6 +2391,16 @@
                 <w:sz w:val="20"/>
                 <w:szCs w:val="21"/>
               </w:rPr>
+              <w:t xml:space="preserve">e.g., </w:t>
+            </w:r>
+            <w:r>
+              <w:rPr>
+                <w:rFonts w:eastAsia="Times New Roman" w:cstheme="minorHAnsi"/>
+                <w:i/>
+                <w:iCs/>
+                <w:sz w:val="20"/>
+                <w:szCs w:val="21"/>
+              </w:rPr>
               <w:t xml:space="preserve">I can </w:t>
             </w:r>
             <w:r>
@@ -2388,6 +2493,16 @@
                 <w:sz w:val="20"/>
                 <w:szCs w:val="21"/>
               </w:rPr>
+              <w:t xml:space="preserve">e.g., </w:t>
+            </w:r>
+            <w:r>
+              <w:rPr>
+                <w:rFonts w:eastAsia="Times New Roman" w:cstheme="minorHAnsi"/>
+                <w:i/>
+                <w:iCs/>
+                <w:sz w:val="20"/>
+                <w:szCs w:val="21"/>
+              </w:rPr>
               <w:t xml:space="preserve">I </w:t>
             </w:r>
             <w:r>
@@ -2490,6 +2605,16 @@
                 <w:sz w:val="20"/>
                 <w:szCs w:val="21"/>
               </w:rPr>
+              <w:t xml:space="preserve">e.g., </w:t>
+            </w:r>
+            <w:r>
+              <w:rPr>
+                <w:rFonts w:eastAsia="Times New Roman" w:cstheme="minorHAnsi"/>
+                <w:i/>
+                <w:iCs/>
+                <w:sz w:val="20"/>
+                <w:szCs w:val="21"/>
+              </w:rPr>
               <w:t xml:space="preserve">I can realistically </w:t>
             </w:r>
             <w:r>
@@ -2582,6 +2707,16 @@
                 <w:sz w:val="20"/>
                 <w:szCs w:val="21"/>
               </w:rPr>
+              <w:t xml:space="preserve">e.g., </w:t>
+            </w:r>
+            <w:r>
+              <w:rPr>
+                <w:rFonts w:eastAsia="Times New Roman" w:cstheme="minorHAnsi"/>
+                <w:i/>
+                <w:iCs/>
+                <w:sz w:val="20"/>
+                <w:szCs w:val="21"/>
+              </w:rPr>
               <w:t xml:space="preserve">I can achieve my goal </w:t>
             </w:r>
             <w:r>
@@ -2631,8 +2766,6 @@
           <w:rFonts w:eastAsia="Times New Roman" w:cstheme="minorHAnsi"/>
         </w:rPr>
       </w:pPr>
-      <w:bookmarkStart w:id="0" w:name="_GoBack"/>
-      <w:bookmarkEnd w:id="0"/>
     </w:p>
     <w:sectPr>
       <w:type w:val="continuous"/>
@@ -2646,7 +2779,7 @@
 </file>
 
 <file path=word/numbering.xml><?xml version="1.0" encoding="utf-8"?>
-<w:numbering xmlns:wpc="http://schemas.microsoft.com/office/word/2010/wordprocessingCanvas" xmlns:cx="http://schemas.microsoft.com/office/drawing/2014/chartex" xmlns:cx1="http://schemas.microsoft.com/office/drawing/2015/9/8/chartex" xmlns:cx2="http://schemas.microsoft.com/office/drawing/2015/10/21/chartex" xmlns:cx3="http://schemas.microsoft.com/office/drawing/2016/5/9/chartex" xmlns:cx4="http://schemas.microsoft.com/office/drawing/2016/5/10/chartex" xmlns:cx5="http://schemas.microsoft.com/office/drawing/2016/5/11/chartex" xmlns:cx6="http://schemas.microsoft.com/office/drawing/2016/5/12/chartex" xmlns:cx7="http://schemas.microsoft.com/office/drawing/2016/5/13/chartex" xmlns:cx8="http://schemas.microsoft.com/office/drawing/2016/5/14/chartex" xmlns:mc="http://schemas.openxmlformats.org/markup-compatibility/2006" xmlns:aink="http://schemas.microsoft.com/office/drawing/2016/ink" xmlns:am3d="http://schemas.microsoft.com/office/drawing/2017/model3d" xmlns:o="urn:schemas-microsoft-com:office:office" xmlns:r="http://schemas.openxmlformats.org/officeDocument/2006/relationships" xmlns:m="http://schemas.openxmlformats.org/officeDocument/2006/math" xmlns:v="urn:schemas-microsoft-com:vml" xmlns:wp14="http://schemas.microsoft.com/office/word/2010/wordprocessingDrawing" xmlns:wp="http://schemas.openxmlformats.org/drawingml/2006/wordprocessingDrawing" xmlns:w10="urn:schemas-microsoft-com:office:word" xmlns:w="http://schemas.openxmlformats.org/wordprocessingml/2006/main" xmlns:w14="http://schemas.microsoft.com/office/word/2010/wordml" xmlns:w15="http://schemas.microsoft.com/office/word/2012/wordml" xmlns:w16cid="http://schemas.microsoft.com/office/word/2016/wordml/cid" xmlns:w16se="http://schemas.microsoft.com/office/word/2015/wordml/symex" xmlns:wpg="http://schemas.microsoft.com/office/word/2010/wordprocessingGroup" xmlns:wpi="http://schemas.microsoft.com/office/word/2010/wordprocessingInk" xmlns:wne="http://schemas.microsoft.com/office/word/2006/wordml" xmlns:wps="http://schemas.microsoft.com/office/word/2010/wordprocessingShape" mc:Ignorable="w14 w15 w16se w16cid wp14">
+<w:numbering xmlns:wpc="http://schemas.microsoft.com/office/word/2010/wordprocessingCanvas" xmlns:cx="http://schemas.microsoft.com/office/drawing/2014/chartex" xmlns:cx1="http://schemas.microsoft.com/office/drawing/2015/9/8/chartex" xmlns:cx2="http://schemas.microsoft.com/office/drawing/2015/10/21/chartex" xmlns:cx3="http://schemas.microsoft.com/office/drawing/2016/5/9/chartex" xmlns:cx4="http://schemas.microsoft.com/office/drawing/2016/5/10/chartex" xmlns:cx5="http://schemas.microsoft.com/office/drawing/2016/5/11/chartex" xmlns:cx6="http://schemas.microsoft.com/office/drawing/2016/5/12/chartex" xmlns:cx7="http://schemas.microsoft.com/office/drawing/2016/5/13/chartex" xmlns:cx8="http://schemas.microsoft.com/office/drawing/2016/5/14/chartex" xmlns:mc="http://schemas.openxmlformats.org/markup-compatibility/2006" xmlns:aink="http://schemas.microsoft.com/office/drawing/2016/ink" xmlns:am3d="http://schemas.microsoft.com/office/drawing/2017/model3d" xmlns:o="urn:schemas-microsoft-com:office:office" xmlns:oel="http://schemas.microsoft.com/office/2019/extlst" xmlns:r="http://schemas.openxmlformats.org/officeDocument/2006/relationships" xmlns:m="http://schemas.openxmlformats.org/officeDocument/2006/math" xmlns:v="urn:schemas-microsoft-com:vml" xmlns:wp14="http://schemas.microsoft.com/office/word/2010/wordprocessingDrawing" xmlns:wp="http://schemas.openxmlformats.org/drawingml/2006/wordprocessingDrawing" xmlns:w10="urn:schemas-microsoft-com:office:word" xmlns:w="http://schemas.openxmlformats.org/wordprocessingml/2006/main" xmlns:w14="http://schemas.microsoft.com/office/word/2010/wordml" xmlns:w15="http://schemas.microsoft.com/office/word/2012/wordml" xmlns:w16cex="http://schemas.microsoft.com/office/word/2018/wordml/cex" xmlns:w16cid="http://schemas.microsoft.com/office/word/2016/wordml/cid" xmlns:w16="http://schemas.microsoft.com/office/word/2018/wordml" xmlns:w16du="http://schemas.microsoft.com/office/word/2023/wordml/word16du" xmlns:w16sdtdh="http://schemas.microsoft.com/office/word/2020/wordml/sdtdatahash" xmlns:w16se="http://schemas.microsoft.com/office/word/2015/wordml/symex" xmlns:wpg="http://schemas.microsoft.com/office/word/2010/wordprocessingGroup" xmlns:wpi="http://schemas.microsoft.com/office/word/2010/wordprocessingInk" xmlns:wne="http://schemas.microsoft.com/office/word/2006/wordml" xmlns:wps="http://schemas.microsoft.com/office/word/2010/wordprocessingShape" mc:Ignorable="w14 w15 w16se w16cid w16 w16cex w16sdtdh w16du wp14">
   <w:abstractNum w:abstractNumId="0" w15:restartNumberingAfterBreak="0">
     <w:nsid w:val="06866F03"/>
     <w:multiLevelType w:val="multilevel"/>
@@ -3384,32 +3517,32 @@
       </w:rPr>
     </w:lvl>
   </w:abstractNum>
-  <w:num w:numId="1">
+  <w:num w:numId="1" w16cid:durableId="2054385124">
     <w:abstractNumId w:val="0"/>
   </w:num>
-  <w:num w:numId="2">
+  <w:num w:numId="2" w16cid:durableId="223105708">
     <w:abstractNumId w:val="5"/>
   </w:num>
-  <w:num w:numId="3">
+  <w:num w:numId="3" w16cid:durableId="1075274880">
     <w:abstractNumId w:val="4"/>
   </w:num>
-  <w:num w:numId="4">
+  <w:num w:numId="4" w16cid:durableId="670760968">
     <w:abstractNumId w:val="6"/>
   </w:num>
-  <w:num w:numId="5">
+  <w:num w:numId="5" w16cid:durableId="1337223886">
     <w:abstractNumId w:val="1"/>
   </w:num>
-  <w:num w:numId="6">
+  <w:num w:numId="6" w16cid:durableId="1539077753">
     <w:abstractNumId w:val="3"/>
   </w:num>
-  <w:num w:numId="7">
+  <w:num w:numId="7" w16cid:durableId="917638483">
     <w:abstractNumId w:val="2"/>
   </w:num>
 </w:numbering>
 </file>
 
 <file path=word/styles.xml><?xml version="1.0" encoding="utf-8"?>
-<w:styles xmlns:mc="http://schemas.openxmlformats.org/markup-compatibility/2006" xmlns:r="http://schemas.openxmlformats.org/officeDocument/2006/relationships" xmlns:w="http://schemas.openxmlformats.org/wordprocessingml/2006/main" xmlns:w14="http://schemas.microsoft.com/office/word/2010/wordml" xmlns:w15="http://schemas.microsoft.com/office/word/2012/wordml" xmlns:w16cid="http://schemas.microsoft.com/office/word/2016/wordml/cid" xmlns:w16se="http://schemas.microsoft.com/office/word/2015/wordml/symex" mc:Ignorable="w14 w15 w16se w16cid">
+<w:styles xmlns:mc="http://schemas.openxmlformats.org/markup-compatibility/2006" xmlns:r="http://schemas.openxmlformats.org/officeDocument/2006/relationships" xmlns:w="http://schemas.openxmlformats.org/wordprocessingml/2006/main" xmlns:w14="http://schemas.microsoft.com/office/word/2010/wordml" xmlns:w15="http://schemas.microsoft.com/office/word/2012/wordml" xmlns:w16cex="http://schemas.microsoft.com/office/word/2018/wordml/cex" xmlns:w16cid="http://schemas.microsoft.com/office/word/2016/wordml/cid" xmlns:w16="http://schemas.microsoft.com/office/word/2018/wordml" xmlns:w16du="http://schemas.microsoft.com/office/word/2023/wordml/word16du" xmlns:w16sdtdh="http://schemas.microsoft.com/office/word/2020/wordml/sdtdatahash" xmlns:w16se="http://schemas.microsoft.com/office/word/2015/wordml/symex" mc:Ignorable="w14 w15 w16se w16cid w16 w16cex w16sdtdh w16du">
   <w:docDefaults>
     <w:rPrDefault>
       <w:rPr>
@@ -3527,6 +3660,7 @@
     <w:lsdException w:name="HTML Sample" w:semiHidden="1" w:unhideWhenUsed="1"/>
     <w:lsdException w:name="HTML Typewriter" w:semiHidden="1" w:unhideWhenUsed="1"/>
     <w:lsdException w:name="HTML Variable" w:semiHidden="1" w:unhideWhenUsed="1"/>
+    <w:lsdException w:name="Normal Table" w:semiHidden="1" w:unhideWhenUsed="1"/>
     <w:lsdException w:name="annotation subject" w:semiHidden="1" w:unhideWhenUsed="1"/>
     <w:lsdException w:name="No List" w:semiHidden="1" w:unhideWhenUsed="1"/>
     <w:lsdException w:name="Outline List 1" w:semiHidden="1" w:unhideWhenUsed="1"/>
@@ -3573,8 +3707,10 @@
     <w:lsdException w:name="Table Subtle 2" w:semiHidden="1" w:unhideWhenUsed="1"/>
     <w:lsdException w:name="Table Web 1" w:semiHidden="1" w:unhideWhenUsed="1"/>
     <w:lsdException w:name="Table Web 2" w:semiHidden="1" w:unhideWhenUsed="1"/>
+    <w:lsdException w:name="Table Web 3" w:semiHidden="1" w:unhideWhenUsed="1"/>
     <w:lsdException w:name="Balloon Text" w:semiHidden="1" w:unhideWhenUsed="1"/>
     <w:lsdException w:name="Table Grid" w:uiPriority="39"/>
+    <w:lsdException w:name="Table Theme" w:semiHidden="1" w:unhideWhenUsed="1"/>
     <w:lsdException w:name="Placeholder Text" w:semiHidden="1"/>
     <w:lsdException w:name="No Spacing" w:uiPriority="1" w:qFormat="1"/>
     <w:lsdException w:name="Light Shading" w:uiPriority="60"/>
@@ -4001,6 +4137,18 @@
       <w:shd w:val="clear" w:color="auto" w:fill="E6E6E6"/>
     </w:rPr>
   </w:style>
+  <w:style w:type="character" w:styleId="FollowedHyperlink">
+    <w:name w:val="FollowedHyperlink"/>
+    <w:basedOn w:val="DefaultParagraphFont"/>
+    <w:uiPriority w:val="99"/>
+    <w:semiHidden/>
+    <w:unhideWhenUsed/>
+    <w:rsid w:val="00207005"/>
+    <w:rPr>
+      <w:color w:val="954F72" w:themeColor="followedHyperlink"/>
+      <w:u w:val="single"/>
+    </w:rPr>
+  </w:style>
 </w:styles>
 </file>
 

</xml_diff>